<commit_message>
Dibujo de las mecánicas del alien jefe. Primera versión de especificiación de la IA del alien Berserker y Alien Jefe
</commit_message>
<xml_diff>
--- a/ENTREGA/HITO1/ITERACION 2/Mecánicas Alien Jefe.docx
+++ b/ENTREGA/HITO1/ITERACION 2/Mecánicas Alien Jefe.docx
@@ -3,8 +3,13 @@
 <w:document xmlns:wpc="http://schemas.microsoft.com/office/word/2010/wordprocessingCanvas" xmlns:cx="http://schemas.microsoft.com/office/drawing/2014/chartex" xmlns:cx1="http://schemas.microsoft.com/office/drawing/2015/9/8/chartex" xmlns:cx2="http://schemas.microsoft.com/office/drawing/2015/10/21/chartex" xmlns:mc="http://schemas.openxmlformats.org/markup-compatibility/2006" xmlns:o="urn:schemas-microsoft-com:office:office" xmlns:r="http://schemas.openxmlformats.org/officeDocument/2006/relationships" xmlns:m="http://schemas.openxmlformats.org/officeDocument/2006/math" xmlns:v="urn:schemas-microsoft-com:vml" xmlns:wp14="http://schemas.microsoft.com/office/word/2010/wordprocessingDrawing" xmlns:wp="http://schemas.openxmlformats.org/drawingml/2006/wordprocessingDrawing" xmlns:w10="urn:schemas-microsoft-com:office:word" xmlns:w="http://schemas.openxmlformats.org/wordprocessingml/2006/main" xmlns:w14="http://schemas.microsoft.com/office/word/2010/wordml" xmlns:w15="http://schemas.microsoft.com/office/word/2012/wordml" xmlns:w16se="http://schemas.microsoft.com/office/word/2015/wordml/symex" xmlns:wpg="http://schemas.microsoft.com/office/word/2010/wordprocessingGroup" xmlns:wpi="http://schemas.microsoft.com/office/word/2010/wordprocessingInk" xmlns:wne="http://schemas.microsoft.com/office/word/2006/wordml" xmlns:wps="http://schemas.microsoft.com/office/word/2010/wordprocessingShape" mc:Ignorable="w14 w15 w16se wp14">
   <w:body>
     <w:p>
-      <w:r>
-        <w:t>Alien Jefe</w:t>
+      <w:proofErr w:type="spellStart"/>
+      <w:r>
+        <w:t>Alien</w:t>
+      </w:r>
+      <w:proofErr w:type="spellEnd"/>
+      <w:r>
+        <w:t xml:space="preserve"> Jefe</w:t>
       </w:r>
     </w:p>
     <w:p>
@@ -23,7 +28,15 @@
         <w:t xml:space="preserve"> puede moverse libremente por el eje horizontal. </w:t>
       </w:r>
       <w:r>
-        <w:t>Patrulla por una cierta zona con un grupo de aliens soldado.</w:t>
+        <w:t xml:space="preserve">Patrulla por una cierta zona con un grupo de </w:t>
+      </w:r>
+      <w:proofErr w:type="spellStart"/>
+      <w:r>
+        <w:t>aliens</w:t>
+      </w:r>
+      <w:proofErr w:type="spellEnd"/>
+      <w:r>
+        <w:t xml:space="preserve"> soldado.</w:t>
       </w:r>
     </w:p>
     <w:p>
@@ -56,18 +69,42 @@
         <w:t>-Escuchar ruidos</w:t>
       </w:r>
       <w:r>
-        <w:t>: El alien puede escuchar ruidos que ocurran dentro de su radio de escucha.</w:t>
+        <w:t xml:space="preserve">: El </w:t>
+      </w:r>
+      <w:proofErr w:type="spellStart"/>
+      <w:r>
+        <w:t>alien</w:t>
+      </w:r>
+      <w:proofErr w:type="spellEnd"/>
+      <w:r>
+        <w:t xml:space="preserve"> puede escuchar ruidos que ocurran dentro de su radio de escucha.</w:t>
       </w:r>
       <w:r>
         <w:t xml:space="preserve"> </w:t>
       </w:r>
       <w:r>
-        <w:t xml:space="preserve"> Al oír un ruido, el alien investigará su origen.</w:t>
-      </w:r>
-    </w:p>
-    <w:p>
-      <w:r>
-        <w:t>-Regenerar: El alien jefe puede recuperar vida poco a poco.</w:t>
+        <w:t xml:space="preserve"> Al oír un ruido, el </w:t>
+      </w:r>
+      <w:proofErr w:type="spellStart"/>
+      <w:r>
+        <w:t>alien</w:t>
+      </w:r>
+      <w:proofErr w:type="spellEnd"/>
+      <w:r>
+        <w:t xml:space="preserve"> investigará su origen.</w:t>
+      </w:r>
+    </w:p>
+    <w:p>
+      <w:r>
+        <w:t xml:space="preserve">-Regenerar: El </w:t>
+      </w:r>
+      <w:proofErr w:type="spellStart"/>
+      <w:r>
+        <w:t>alien</w:t>
+      </w:r>
+      <w:proofErr w:type="spellEnd"/>
+      <w:r>
+        <w:t xml:space="preserve"> jefe puede recuperar vida poco a poco.</w:t>
       </w:r>
     </w:p>
     <w:p>
@@ -142,7 +179,15 @@
         <w:t>-Liderar</w:t>
       </w:r>
       <w:r>
-        <w:t>: El alien jefe se coordina con su escuadrón de soldados, detallando las estrategias a realizar, si hace falta solicitar refuerzos, etc…</w:t>
+        <w:t xml:space="preserve">: El </w:t>
+      </w:r>
+      <w:proofErr w:type="spellStart"/>
+      <w:r>
+        <w:t>alien</w:t>
+      </w:r>
+      <w:proofErr w:type="spellEnd"/>
+      <w:r>
+        <w:t xml:space="preserve"> jefe se coordina con su escuadrón de soldados, detallando las estrategias a realizar, si hace falta solicitar refuerzos, etc…</w:t>
       </w:r>
     </w:p>
     <w:p>
@@ -172,7 +217,6 @@
       </w:r>
     </w:p>
     <w:p>
-      <w:bookmarkStart w:id="0" w:name="_GoBack"/>
       <w:r>
         <w:rPr>
           <w:noProof/>
@@ -220,9 +264,75 @@
           </wp:inline>
         </w:drawing>
       </w:r>
+    </w:p>
+    <w:p/>
+    <w:p/>
+    <w:p/>
+    <w:p/>
+    <w:p/>
+    <w:p/>
+    <w:p/>
+    <w:p/>
+    <w:p/>
+    <w:p/>
+    <w:p/>
+    <w:p>
+      <w:r>
+        <w:lastRenderedPageBreak/>
+        <w:t>Representación gráfica de algunas mecánicas</w:t>
+      </w:r>
+    </w:p>
+    <w:p>
+      <w:bookmarkStart w:id="0" w:name="_GoBack"/>
+      <w:r>
+        <w:rPr>
+          <w:noProof/>
+          <w:lang w:eastAsia="es-ES"/>
+        </w:rPr>
+        <w:drawing>
+          <wp:inline distT="0" distB="0" distL="0" distR="0">
+            <wp:extent cx="7200265" cy="5400040"/>
+            <wp:effectExtent l="4763" t="0" r="5397" b="5398"/>
+            <wp:docPr id="2" name="Imagen 2"/>
+            <wp:cNvGraphicFramePr>
+              <a:graphicFrameLocks xmlns:a="http://schemas.openxmlformats.org/drawingml/2006/main" noChangeAspect="1"/>
+            </wp:cNvGraphicFramePr>
+            <a:graphic xmlns:a="http://schemas.openxmlformats.org/drawingml/2006/main">
+              <a:graphicData uri="http://schemas.openxmlformats.org/drawingml/2006/picture">
+                <pic:pic xmlns:pic="http://schemas.openxmlformats.org/drawingml/2006/picture">
+                  <pic:nvPicPr>
+                    <pic:cNvPr id="2" name="Dibujo mecánicas Jefe.jpg"/>
+                    <pic:cNvPicPr/>
+                  </pic:nvPicPr>
+                  <pic:blipFill>
+                    <a:blip r:embed="rId6" cstate="print">
+                      <a:extLst>
+                        <a:ext uri="{28A0092B-C50C-407E-A947-70E740481C1C}">
+                          <a14:useLocalDpi xmlns:a14="http://schemas.microsoft.com/office/drawing/2010/main" val="0"/>
+                        </a:ext>
+                      </a:extLst>
+                    </a:blip>
+                    <a:stretch>
+                      <a:fillRect/>
+                    </a:stretch>
+                  </pic:blipFill>
+                  <pic:spPr>
+                    <a:xfrm rot="5400000">
+                      <a:off x="0" y="0"/>
+                      <a:ext cx="7200265" cy="5400040"/>
+                    </a:xfrm>
+                    <a:prstGeom prst="rect">
+                      <a:avLst/>
+                    </a:prstGeom>
+                  </pic:spPr>
+                </pic:pic>
+              </a:graphicData>
+            </a:graphic>
+          </wp:inline>
+        </w:drawing>
+      </w:r>
       <w:bookmarkEnd w:id="0"/>
     </w:p>
-    <w:p/>
     <w:sectPr>
       <w:pgSz w:w="11906" w:h="16838"/>
       <w:pgMar w:top="1417" w:right="1701" w:bottom="1417" w:left="1701" w:header="708" w:footer="708" w:gutter="0"/>

</xml_diff>